<commit_message>
osi, tcp, linux review
</commit_message>
<xml_diff>
--- a/CCNA Notes.docx
+++ b/CCNA Notes.docx
@@ -316,6 +316,210 @@
       </w:pPr>
       <w:r>
         <w:lastRenderedPageBreak/>
+        <w:t xml:space="preserve">OSI model </w:t>
+      </w:r>
+    </w:p>
+    <w:p>
+      <w:pPr>
+        <w:pStyle w:val="ListParagraph"/>
+        <w:numPr>
+          <w:ilvl w:val="2"/>
+          <w:numId w:val="1"/>
+        </w:numPr>
+      </w:pPr>
+      <w:r>
+        <w:rPr>
+          <w:b/>
+        </w:rPr>
+        <w:t xml:space="preserve">Application </w:t>
+      </w:r>
+      <w:r>
+        <w:t>– provides an interface from the application to the network by supplying a protocol with actions meaningful to the application</w:t>
+      </w:r>
+      <w:r>
+        <w:t xml:space="preserve"> (</w:t>
+      </w:r>
+      <w:proofErr w:type="spellStart"/>
+      <w:r>
+        <w:t>Telne</w:t>
+      </w:r>
+      <w:proofErr w:type="spellEnd"/>
+      <w:r>
+        <w:t>, HTTP, FTP, SMTP, POP3, VoIP, SNMP)</w:t>
+      </w:r>
+    </w:p>
+    <w:p>
+      <w:pPr>
+        <w:pStyle w:val="ListParagraph"/>
+        <w:numPr>
+          <w:ilvl w:val="3"/>
+          <w:numId w:val="1"/>
+        </w:numPr>
+      </w:pPr>
+      <w:r>
+        <w:t xml:space="preserve">PDU (Protocol Data Unit) – represents the bits that include the headers and trailers for that layer as well as encapsulated data. </w:t>
+      </w:r>
+      <w:proofErr w:type="spellStart"/>
+      <w:r>
+        <w:t>LxPDU</w:t>
+      </w:r>
+      <w:proofErr w:type="spellEnd"/>
+      <w:r>
+        <w:t>)</w:t>
+      </w:r>
+    </w:p>
+    <w:p>
+      <w:pPr>
+        <w:pStyle w:val="ListParagraph"/>
+        <w:numPr>
+          <w:ilvl w:val="2"/>
+          <w:numId w:val="1"/>
+        </w:numPr>
+      </w:pPr>
+      <w:r>
+        <w:rPr>
+          <w:b/>
+        </w:rPr>
+        <w:t>Presentation</w:t>
+      </w:r>
+      <w:r>
+        <w:t xml:space="preserve"> – This layer negotiates data formats, such as ASCII test, or image types like JPEG.</w:t>
+      </w:r>
+    </w:p>
+    <w:p>
+      <w:pPr>
+        <w:pStyle w:val="ListParagraph"/>
+        <w:numPr>
+          <w:ilvl w:val="2"/>
+          <w:numId w:val="1"/>
+        </w:numPr>
+      </w:pPr>
+      <w:r>
+        <w:rPr>
+          <w:b/>
+        </w:rPr>
+        <w:t>Session</w:t>
+      </w:r>
+      <w:r>
+        <w:t xml:space="preserve"> – This layer provides methods to group multiple bidirectional messages into a workflow for easier management and easier back out of work that happened if the entire workflow fails.</w:t>
+      </w:r>
+    </w:p>
+    <w:p>
+      <w:pPr>
+        <w:pStyle w:val="ListParagraph"/>
+        <w:numPr>
+          <w:ilvl w:val="2"/>
+          <w:numId w:val="1"/>
+        </w:numPr>
+      </w:pPr>
+      <w:r>
+        <w:rPr>
+          <w:b/>
+        </w:rPr>
+        <w:t>Transport</w:t>
+      </w:r>
+      <w:r>
+        <w:t xml:space="preserve"> – In function, much like TCP/IP’s transport layer. This layer focuses on data delivery between the two endpoint hosts.</w:t>
+      </w:r>
+      <w:r>
+        <w:t xml:space="preserve"> (TCP, UDP)</w:t>
+      </w:r>
+    </w:p>
+    <w:p>
+      <w:pPr>
+        <w:pStyle w:val="ListParagraph"/>
+        <w:numPr>
+          <w:ilvl w:val="2"/>
+          <w:numId w:val="1"/>
+        </w:numPr>
+      </w:pPr>
+      <w:r>
+        <w:rPr>
+          <w:b/>
+        </w:rPr>
+        <w:t>Network</w:t>
+      </w:r>
+      <w:r>
+        <w:rPr>
+          <w:b/>
+        </w:rPr>
+        <w:t xml:space="preserve"> </w:t>
+      </w:r>
+      <w:r>
+        <w:t>– Like the TCP/IP network, this layer defines logical addressing, routing (forwarding), and the routing protocols used to learn routes</w:t>
+      </w:r>
+    </w:p>
+    <w:p>
+      <w:pPr>
+        <w:pStyle w:val="ListParagraph"/>
+        <w:numPr>
+          <w:ilvl w:val="2"/>
+          <w:numId w:val="1"/>
+        </w:numPr>
+      </w:pPr>
+      <w:r>
+        <w:rPr>
+          <w:b/>
+        </w:rPr>
+        <w:t>Data Link</w:t>
+      </w:r>
+      <w:r>
+        <w:t xml:space="preserve"> – Like the TCP/IP data link layer, this layer defines the protocols for delivering data over a </w:t>
+      </w:r>
+      <w:proofErr w:type="gramStart"/>
+      <w:r>
+        <w:t>particular single</w:t>
+      </w:r>
+      <w:proofErr w:type="gramEnd"/>
+      <w:r>
+        <w:t xml:space="preserve"> type of physical network. </w:t>
+      </w:r>
+      <w:r>
+        <w:t>(Ethernet, HDLC)</w:t>
+      </w:r>
+    </w:p>
+    <w:p>
+      <w:pPr>
+        <w:pStyle w:val="ListParagraph"/>
+        <w:numPr>
+          <w:ilvl w:val="2"/>
+          <w:numId w:val="1"/>
+        </w:numPr>
+      </w:pPr>
+      <w:r>
+        <w:rPr>
+          <w:b/>
+        </w:rPr>
+        <w:t>Physical</w:t>
+      </w:r>
+      <w:r>
+        <w:rPr>
+          <w:b/>
+        </w:rPr>
+        <w:t xml:space="preserve"> </w:t>
+      </w:r>
+      <w:r>
+        <w:t>– This layer defines the physical characteristics of the transmission medium, including connectors, pins, use of pins, electrical currents, encoding, ligh</w:t>
+      </w:r>
+      <w:r>
+        <w:t>t</w:t>
+      </w:r>
+      <w:r>
+        <w:t xml:space="preserve"> modulation, and so on.</w:t>
+      </w:r>
+      <w:r>
+        <w:t xml:space="preserve"> (RJ-45, Ethernet)</w:t>
+      </w:r>
+    </w:p>
+    <w:p>
+      <w:pPr>
+        <w:pStyle w:val="ListParagraph"/>
+        <w:numPr>
+          <w:ilvl w:val="1"/>
+          <w:numId w:val="1"/>
+        </w:numPr>
+      </w:pPr>
+      <w:r>
         <w:t>DOD helped build the TCP/IP architecture</w:t>
       </w:r>
     </w:p>
@@ -525,480 +729,639 @@
           <w:numId w:val="1"/>
         </w:numPr>
       </w:pPr>
+      <w:r>
+        <w:t xml:space="preserve">Packet </w:t>
+      </w:r>
+      <w:r>
+        <w:t>–</w:t>
+      </w:r>
+      <w:r>
+        <w:t xml:space="preserve"> </w:t>
+      </w:r>
+      <w:r>
+        <w:t>message with an IP header</w:t>
+      </w:r>
+    </w:p>
+    <w:p>
+      <w:pPr>
+        <w:pStyle w:val="ListParagraph"/>
+        <w:numPr>
+          <w:ilvl w:val="5"/>
+          <w:numId w:val="1"/>
+        </w:numPr>
+      </w:pPr>
+      <w:r>
+        <w:rPr>
+          <w:b/>
+        </w:rPr>
+        <w:lastRenderedPageBreak/>
+        <w:t xml:space="preserve">Routers </w:t>
+      </w:r>
+      <w:r>
+        <w:t>-</w:t>
+      </w:r>
+      <w:r>
+        <w:t xml:space="preserve"> are networking devices that connect the parts of the TCP/IP network together </w:t>
+      </w:r>
       <w:proofErr w:type="gramStart"/>
       <w:r>
-        <w:rPr>
-          <w:b/>
-        </w:rPr>
-        <w:t xml:space="preserve">Routers </w:t>
-      </w:r>
-      <w:r>
-        <w:t xml:space="preserve"> -</w:t>
+        <w:t>for the purpose of</w:t>
       </w:r>
       <w:proofErr w:type="gramEnd"/>
       <w:r>
-        <w:t xml:space="preserve"> are networking devices that connect the </w:t>
-      </w:r>
+        <w:t xml:space="preserve"> routing IP packets to the correct destination.</w:t>
+      </w:r>
+    </w:p>
+    <w:p>
+      <w:pPr>
+        <w:pStyle w:val="ListParagraph"/>
+        <w:numPr>
+          <w:ilvl w:val="5"/>
+          <w:numId w:val="1"/>
+        </w:numPr>
+      </w:pPr>
+      <w:r>
+        <w:rPr>
+          <w:b/>
+        </w:rPr>
+        <w:t>DDN (Dotted</w:t>
+      </w:r>
+      <w:r>
+        <w:t>-</w:t>
+      </w:r>
+      <w:r>
+        <w:t>decimal notation) – 1.1.1.1</w:t>
+      </w:r>
+    </w:p>
+    <w:p>
+      <w:pPr>
+        <w:pStyle w:val="ListParagraph"/>
+        <w:numPr>
+          <w:ilvl w:val="5"/>
+          <w:numId w:val="1"/>
+        </w:numPr>
+      </w:pPr>
+      <w:r>
+        <w:rPr>
+          <w:b/>
+        </w:rPr>
+        <w:t xml:space="preserve">Host </w:t>
+      </w:r>
+      <w:r>
+        <w:t>– refers to any device, regardless of size or power and has an IP address and connects to any TCP/IP network.</w:t>
+      </w:r>
+    </w:p>
+    <w:p>
+      <w:pPr>
+        <w:pStyle w:val="ListParagraph"/>
+        <w:numPr>
+          <w:ilvl w:val="5"/>
+          <w:numId w:val="1"/>
+        </w:numPr>
+      </w:pPr>
+      <w:r>
+        <w:rPr>
+          <w:b/>
+        </w:rPr>
+        <w:t xml:space="preserve">IP Header </w:t>
+      </w:r>
+      <w:r>
+        <w:t>– includes a source IP address and a destination IP address of Bob’s IP</w:t>
+      </w:r>
+    </w:p>
+    <w:p>
+      <w:pPr>
+        <w:pStyle w:val="ListParagraph"/>
+        <w:numPr>
+          <w:ilvl w:val="5"/>
+          <w:numId w:val="1"/>
+        </w:numPr>
+      </w:pPr>
+      <w:r>
+        <w:rPr>
+          <w:b/>
+        </w:rPr>
+        <w:t xml:space="preserve">IP Routing </w:t>
+      </w:r>
+      <w:r>
+        <w:t>– process of forwarding an IP packet.</w:t>
+      </w:r>
+    </w:p>
+    <w:p>
+      <w:pPr>
+        <w:pStyle w:val="ListParagraph"/>
+        <w:numPr>
+          <w:ilvl w:val="5"/>
+          <w:numId w:val="1"/>
+        </w:numPr>
+      </w:pPr>
+      <w:r>
+        <w:rPr>
+          <w:b/>
+        </w:rPr>
+        <w:t xml:space="preserve">Data </w:t>
+      </w:r>
+      <w:r>
+        <w:t>– everything after the IP header</w:t>
+      </w:r>
+    </w:p>
+    <w:p>
+      <w:pPr>
+        <w:pStyle w:val="ListParagraph"/>
+        <w:numPr>
+          <w:ilvl w:val="3"/>
+          <w:numId w:val="1"/>
+        </w:numPr>
+      </w:pPr>
+      <w:r>
+        <w:rPr>
+          <w:b/>
+        </w:rPr>
+        <w:t>Link</w:t>
+      </w:r>
+      <w:r>
+        <w:rPr>
+          <w:b/>
+        </w:rPr>
+        <w:t xml:space="preserve"> (</w:t>
+      </w:r>
+      <w:r>
+        <w:rPr>
+          <w:b/>
+        </w:rPr>
+        <w:t>network access or network interface layer</w:t>
+      </w:r>
+      <w:r>
+        <w:t>)</w:t>
+      </w:r>
+      <w:r>
+        <w:t xml:space="preserve"> – Ethernet, PPP,</w:t>
+      </w:r>
+      <w:r>
+        <w:t xml:space="preserve"> Frame Relay,</w:t>
+      </w:r>
+      <w:r>
+        <w:t xml:space="preserve"> T1</w:t>
+      </w:r>
+    </w:p>
+    <w:p>
+      <w:pPr>
+        <w:pStyle w:val="ListParagraph"/>
+        <w:numPr>
+          <w:ilvl w:val="4"/>
+          <w:numId w:val="1"/>
+        </w:numPr>
+      </w:pPr>
+      <w:r>
+        <w:t>Refers to physical connections, between two devices and the protocols used to control those links.</w:t>
+      </w:r>
+    </w:p>
+    <w:p>
+      <w:pPr>
+        <w:pStyle w:val="ListParagraph"/>
+        <w:numPr>
+          <w:ilvl w:val="4"/>
+          <w:numId w:val="1"/>
+        </w:numPr>
+      </w:pPr>
+      <w:r>
+        <w:rPr>
+          <w:b/>
+        </w:rPr>
+        <w:t>Frame</w:t>
+      </w:r>
+      <w:r>
+        <w:t xml:space="preserve"> – encapsulated IP packet between an Ethernet header and Ethernet trailer</w:t>
+      </w:r>
+    </w:p>
+    <w:p>
+      <w:pPr>
+        <w:pStyle w:val="ListParagraph"/>
+        <w:numPr>
+          <w:ilvl w:val="2"/>
+          <w:numId w:val="1"/>
+        </w:numPr>
+      </w:pPr>
+      <w:r>
+        <w:t>2 Architecture – TCP/IP Updated</w:t>
+      </w:r>
+    </w:p>
+    <w:p>
+      <w:pPr>
+        <w:pStyle w:val="ListParagraph"/>
+        <w:numPr>
+          <w:ilvl w:val="3"/>
+          <w:numId w:val="1"/>
+        </w:numPr>
+      </w:pPr>
+      <w:r>
+        <w:rPr>
+          <w:b/>
+        </w:rPr>
+        <w:t>Application</w:t>
+      </w:r>
+      <w:r>
+        <w:t xml:space="preserve"> – provide services to the application software running on a computer. Provides an interface between software running on a computer and the network itself. Defines services the application needs.</w:t>
+      </w:r>
+    </w:p>
+    <w:p>
+      <w:pPr>
+        <w:pStyle w:val="ListParagraph"/>
+        <w:numPr>
+          <w:ilvl w:val="3"/>
+          <w:numId w:val="1"/>
+        </w:numPr>
+        <w:rPr>
+          <w:b/>
+        </w:rPr>
+      </w:pPr>
+      <w:r>
+        <w:rPr>
+          <w:b/>
+        </w:rPr>
+        <w:t>Transport</w:t>
+      </w:r>
+      <w:r>
+        <w:rPr>
+          <w:b/>
+        </w:rPr>
+        <w:t xml:space="preserve"> - </w:t>
+      </w:r>
+      <w:r>
+        <w:t>provides error recovery for Application layer. Guarantees delivery</w:t>
+      </w:r>
+    </w:p>
+    <w:p>
+      <w:pPr>
+        <w:pStyle w:val="ListParagraph"/>
+        <w:numPr>
+          <w:ilvl w:val="3"/>
+          <w:numId w:val="1"/>
+        </w:numPr>
+        <w:rPr>
+          <w:b/>
+        </w:rPr>
+      </w:pPr>
+      <w:r>
+        <w:rPr>
+          <w:b/>
+        </w:rPr>
+        <w:t>Network</w:t>
+      </w:r>
+      <w:r>
+        <w:rPr>
+          <w:b/>
+        </w:rPr>
+        <w:t xml:space="preserve"> – </w:t>
+      </w:r>
+      <w:r>
+        <w:t>provides addressing and routing to the Transport layer.</w:t>
+      </w:r>
+      <w:r>
+        <w:t xml:space="preserve"> Upper layers ask lower layers to deliver a message.</w:t>
+      </w:r>
+      <w:r>
+        <w:t xml:space="preserve"> Provides a service for forwarding IP packets from one device to another.</w:t>
+      </w:r>
+    </w:p>
+    <w:p>
+      <w:pPr>
+        <w:pStyle w:val="ListParagraph"/>
+        <w:numPr>
+          <w:ilvl w:val="3"/>
+          <w:numId w:val="1"/>
+        </w:numPr>
+        <w:rPr>
+          <w:b/>
+        </w:rPr>
+      </w:pPr>
+      <w:r>
+        <w:rPr>
+          <w:b/>
+        </w:rPr>
+        <w:t>Data Link</w:t>
+      </w:r>
+      <w:r>
+        <w:rPr>
+          <w:b/>
+        </w:rPr>
+        <w:t xml:space="preserve"> – </w:t>
+      </w:r>
+      <w:r>
+        <w:t>physical transmission of data and those indirectly related to the physical transmission of data.</w:t>
+      </w:r>
+      <w:r>
+        <w:rPr>
+          <w:b/>
+        </w:rPr>
+        <w:t xml:space="preserve"> </w:t>
+      </w:r>
+    </w:p>
+    <w:p>
+      <w:pPr>
+        <w:pStyle w:val="ListParagraph"/>
+        <w:numPr>
+          <w:ilvl w:val="4"/>
+          <w:numId w:val="1"/>
+        </w:numPr>
+        <w:rPr>
+          <w:b/>
+        </w:rPr>
+      </w:pPr>
+      <w:r>
+        <w:rPr>
+          <w:b/>
+        </w:rPr>
+        <w:t xml:space="preserve">Encapsulation – </w:t>
+      </w:r>
+      <w:r>
+        <w:t>process of putting headers around some data.</w:t>
+      </w:r>
+    </w:p>
+    <w:p>
+      <w:pPr>
+        <w:pStyle w:val="ListParagraph"/>
+        <w:numPr>
+          <w:ilvl w:val="5"/>
+          <w:numId w:val="1"/>
+        </w:numPr>
+        <w:rPr>
+          <w:b/>
+        </w:rPr>
+      </w:pPr>
+      <w:r>
+        <w:t>Create and encapsulate the application data with any required application layer headers</w:t>
+      </w:r>
+    </w:p>
+    <w:p>
+      <w:pPr>
+        <w:pStyle w:val="ListParagraph"/>
+        <w:numPr>
+          <w:ilvl w:val="5"/>
+          <w:numId w:val="1"/>
+        </w:numPr>
+        <w:rPr>
+          <w:b/>
+        </w:rPr>
+      </w:pPr>
+      <w:r>
+        <w:t>Encapsulate the data supplied by the application layer inside a transport layer header</w:t>
+      </w:r>
+    </w:p>
+    <w:p>
+      <w:pPr>
+        <w:pStyle w:val="ListParagraph"/>
+        <w:numPr>
+          <w:ilvl w:val="5"/>
+          <w:numId w:val="1"/>
+        </w:numPr>
+        <w:rPr>
+          <w:b/>
+        </w:rPr>
+      </w:pPr>
+      <w:r>
+        <w:t>Encapsulate the data supplied by the transport layer inside a network layer IP header</w:t>
+      </w:r>
+    </w:p>
+    <w:p>
+      <w:pPr>
+        <w:pStyle w:val="ListParagraph"/>
+        <w:numPr>
+          <w:ilvl w:val="5"/>
+          <w:numId w:val="1"/>
+        </w:numPr>
+        <w:rPr>
+          <w:b/>
+        </w:rPr>
+      </w:pPr>
+      <w:r>
+        <w:t>Encapsulate the data supplied by the network layer inside a data link layer header and trailer</w:t>
+      </w:r>
+    </w:p>
+    <w:p>
+      <w:pPr>
+        <w:pStyle w:val="ListParagraph"/>
+        <w:numPr>
+          <w:ilvl w:val="5"/>
+          <w:numId w:val="1"/>
+        </w:numPr>
+        <w:rPr>
+          <w:b/>
+        </w:rPr>
+      </w:pPr>
+      <w:r>
+        <w:t>Transmit the bits.</w:t>
+      </w:r>
+    </w:p>
+    <w:p>
+      <w:pPr>
+        <w:pStyle w:val="ListParagraph"/>
+        <w:numPr>
+          <w:ilvl w:val="3"/>
+          <w:numId w:val="1"/>
+        </w:numPr>
+        <w:rPr>
+          <w:b/>
+        </w:rPr>
+      </w:pPr>
+      <w:r>
+        <w:rPr>
+          <w:b/>
+        </w:rPr>
+        <w:t>Physical</w:t>
+      </w:r>
+      <w:r>
+        <w:rPr>
+          <w:b/>
+        </w:rPr>
+        <w:t xml:space="preserve"> - </w:t>
+      </w:r>
+      <w:r>
+        <w:t>physical transmission of data and those indirectly related to the physical transmission of data.</w:t>
+      </w:r>
+    </w:p>
+    <w:p>
+      <w:pPr>
+        <w:pStyle w:val="ListParagraph"/>
+        <w:numPr>
+          <w:ilvl w:val="1"/>
+          <w:numId w:val="1"/>
+        </w:numPr>
+      </w:pPr>
+      <w:r>
+        <w:rPr>
+          <w:b/>
+        </w:rPr>
+        <w:t>Layers</w:t>
+      </w:r>
+      <w:r>
+        <w:t xml:space="preserve"> </w:t>
+      </w:r>
+      <w:r>
+        <w:t>–</w:t>
+      </w:r>
+      <w:r>
+        <w:t xml:space="preserve"> </w:t>
+      </w:r>
+      <w:r>
+        <w:t>small number of categories broken down into functions</w:t>
+      </w:r>
+    </w:p>
+    <w:p>
+      <w:pPr>
+        <w:pStyle w:val="ListParagraph"/>
+        <w:numPr>
+          <w:ilvl w:val="2"/>
+          <w:numId w:val="1"/>
+        </w:numPr>
+      </w:pPr>
+      <w:r>
+        <w:lastRenderedPageBreak/>
+        <w:t>Each layer provides a service to the layer above it</w:t>
+      </w:r>
+    </w:p>
+    <w:p>
+      <w:pPr>
+        <w:pStyle w:val="ListParagraph"/>
+        <w:numPr>
+          <w:ilvl w:val="2"/>
+          <w:numId w:val="1"/>
+        </w:numPr>
+      </w:pPr>
+      <w:r>
+        <w:rPr>
+          <w:b/>
+        </w:rPr>
+        <w:t>Adjacent-layer interaction</w:t>
+      </w:r>
+      <w:r>
+        <w:t xml:space="preserve"> – refers to the concepts of how adjacent layers in a networking mode on the same computer work together.</w:t>
+      </w:r>
+    </w:p>
+    <w:p>
+      <w:pPr>
+        <w:pStyle w:val="ListParagraph"/>
+        <w:numPr>
+          <w:ilvl w:val="2"/>
+          <w:numId w:val="1"/>
+        </w:numPr>
+      </w:pPr>
+      <w:r>
+        <w:rPr>
+          <w:b/>
+        </w:rPr>
+        <w:t>Same-layer interaction</w:t>
+      </w:r>
+      <w:r>
+        <w:t xml:space="preserve"> – </w:t>
+      </w:r>
+      <w:proofErr w:type="gramStart"/>
+      <w:r>
+        <w:t>particular layer</w:t>
+      </w:r>
+      <w:proofErr w:type="gramEnd"/>
+      <w:r>
+        <w:t xml:space="preserve"> on one computer wants to communicate with the same layer on another computer.</w:t>
+      </w:r>
+    </w:p>
+    <w:p>
+      <w:pPr>
+        <w:pStyle w:val="ListParagraph"/>
+        <w:numPr>
+          <w:ilvl w:val="0"/>
+          <w:numId w:val="1"/>
+        </w:numPr>
+      </w:pPr>
+      <w:r>
+        <w:rPr>
+          <w:b/>
+        </w:rPr>
+        <w:t xml:space="preserve">Protocol </w:t>
+      </w:r>
+      <w:r>
+        <w:t xml:space="preserve">– set of logical rules that devices must follow to communicate. </w:t>
+      </w:r>
+    </w:p>
+    <w:p>
+      <w:pPr>
+        <w:pStyle w:val="ListParagraph"/>
+        <w:numPr>
+          <w:ilvl w:val="1"/>
+          <w:numId w:val="1"/>
+        </w:numPr>
+      </w:pPr>
+      <w:r>
+        <w:t>RFC (</w:t>
+      </w:r>
+      <w:proofErr w:type="gramStart"/>
+      <w:r>
+        <w:t>Requests  For</w:t>
+      </w:r>
+      <w:proofErr w:type="gramEnd"/>
+      <w:r>
+        <w:t xml:space="preserve"> Comments)</w:t>
+      </w:r>
+    </w:p>
+    <w:p>
+      <w:pPr>
+        <w:pStyle w:val="ListParagraph"/>
+        <w:numPr>
+          <w:ilvl w:val="1"/>
+          <w:numId w:val="1"/>
+        </w:numPr>
+      </w:pPr>
+      <w:r>
+        <w:t xml:space="preserve">Use </w:t>
+      </w:r>
+      <w:r>
+        <w:t>headers</w:t>
+      </w:r>
+      <w:r>
+        <w:t xml:space="preserve"> as a place to put information used by that protocol</w:t>
+      </w:r>
+    </w:p>
+    <w:p>
+      <w:pPr>
+        <w:pStyle w:val="ListParagraph"/>
+        <w:numPr>
+          <w:ilvl w:val="0"/>
+          <w:numId w:val="1"/>
+        </w:numPr>
+      </w:pPr>
+      <w:r>
+        <w:rPr>
+          <w:b/>
+        </w:rPr>
+        <w:t>SOHO</w:t>
+      </w:r>
+      <w:r>
+        <w:t xml:space="preserve"> – smaller networks at home, when used for business purposes, often go by the name small office/home office</w:t>
+      </w:r>
+    </w:p>
+    <w:p>
+      <w:pPr>
+        <w:pStyle w:val="ListParagraph"/>
+        <w:numPr>
+          <w:ilvl w:val="0"/>
+          <w:numId w:val="1"/>
+        </w:numPr>
+      </w:pPr>
+      <w:r>
+        <w:rPr>
+          <w:b/>
+        </w:rPr>
+        <w:t>Cloud</w:t>
+      </w:r>
+      <w:r>
+        <w:t xml:space="preserve"> – part of a network whose details are not important to the purpose of the diagram.</w:t>
+      </w:r>
+    </w:p>
+    <w:p>
+      <w:pPr>
+        <w:pStyle w:val="ListParagraph"/>
+      </w:pPr>
       <w:bookmarkStart w:id="0" w:name="_GoBack"/>
       <w:bookmarkEnd w:id="0"/>
-      <w:r>
-        <w:t>parts of the TCP/IP network together for the purpose of routing IP packets to the correct destination.</w:t>
-      </w:r>
-    </w:p>
-    <w:p>
-      <w:pPr>
-        <w:pStyle w:val="ListParagraph"/>
-        <w:numPr>
-          <w:ilvl w:val="5"/>
-          <w:numId w:val="1"/>
-        </w:numPr>
-      </w:pPr>
-      <w:r>
-        <w:rPr>
-          <w:b/>
-        </w:rPr>
-        <w:t>DDN (Dotted</w:t>
-      </w:r>
-      <w:r>
-        <w:t>-</w:t>
-      </w:r>
-      <w:r>
-        <w:t>decimal notation) – 1.1.1.1</w:t>
-      </w:r>
-    </w:p>
-    <w:p>
-      <w:pPr>
-        <w:pStyle w:val="ListParagraph"/>
-        <w:numPr>
-          <w:ilvl w:val="5"/>
-          <w:numId w:val="1"/>
-        </w:numPr>
-      </w:pPr>
-      <w:r>
-        <w:rPr>
-          <w:b/>
-        </w:rPr>
-        <w:t xml:space="preserve">Host </w:t>
-      </w:r>
-      <w:r>
-        <w:t>– refers to any device, regardless of size or power and has an IP address and connects to any TCP/IP network.</w:t>
-      </w:r>
-    </w:p>
-    <w:p>
-      <w:pPr>
-        <w:pStyle w:val="ListParagraph"/>
-        <w:numPr>
-          <w:ilvl w:val="5"/>
-          <w:numId w:val="1"/>
-        </w:numPr>
-      </w:pPr>
-      <w:r>
-        <w:rPr>
-          <w:b/>
-        </w:rPr>
-        <w:t xml:space="preserve">IP Header </w:t>
-      </w:r>
-      <w:r>
-        <w:t>– includes a source IP address and a destination IP address of Bob’s IP</w:t>
-      </w:r>
-    </w:p>
-    <w:p>
-      <w:pPr>
-        <w:pStyle w:val="ListParagraph"/>
-        <w:numPr>
-          <w:ilvl w:val="5"/>
-          <w:numId w:val="1"/>
-        </w:numPr>
-      </w:pPr>
-      <w:r>
-        <w:rPr>
-          <w:b/>
-        </w:rPr>
-        <w:t xml:space="preserve">IP Routing </w:t>
-      </w:r>
-      <w:r>
-        <w:t>– process of forwarding an IP packet.</w:t>
-      </w:r>
-    </w:p>
-    <w:p>
-      <w:pPr>
-        <w:pStyle w:val="ListParagraph"/>
-        <w:numPr>
-          <w:ilvl w:val="3"/>
-          <w:numId w:val="1"/>
-        </w:numPr>
-      </w:pPr>
-      <w:r>
-        <w:rPr>
-          <w:b/>
-        </w:rPr>
-        <w:t>Link</w:t>
-      </w:r>
-      <w:r>
-        <w:rPr>
-          <w:b/>
-        </w:rPr>
-        <w:t xml:space="preserve"> (</w:t>
-      </w:r>
-      <w:r>
-        <w:rPr>
-          <w:b/>
-        </w:rPr>
-        <w:t>network access or network interface layer</w:t>
-      </w:r>
-      <w:r>
-        <w:t>)</w:t>
-      </w:r>
-      <w:r>
-        <w:t xml:space="preserve"> – Ethernet, PPP, T1</w:t>
-      </w:r>
-    </w:p>
-    <w:p>
-      <w:pPr>
-        <w:pStyle w:val="ListParagraph"/>
-        <w:numPr>
-          <w:ilvl w:val="4"/>
-          <w:numId w:val="1"/>
-        </w:numPr>
-      </w:pPr>
-      <w:r>
-        <w:t>Refers to physical connections, between two devices and the protocols used to control those links.</w:t>
-      </w:r>
-    </w:p>
-    <w:p>
-      <w:pPr>
-        <w:pStyle w:val="ListParagraph"/>
-        <w:numPr>
-          <w:ilvl w:val="4"/>
-          <w:numId w:val="1"/>
-        </w:numPr>
-      </w:pPr>
-      <w:r>
-        <w:rPr>
-          <w:b/>
-        </w:rPr>
-        <w:t>Frame</w:t>
-      </w:r>
-      <w:r>
-        <w:t xml:space="preserve"> – encapsulated IP packet between an Ethernet header and Ethernet trailer</w:t>
-      </w:r>
-    </w:p>
-    <w:p>
-      <w:pPr>
-        <w:pStyle w:val="ListParagraph"/>
-        <w:numPr>
-          <w:ilvl w:val="2"/>
-          <w:numId w:val="1"/>
-        </w:numPr>
-      </w:pPr>
-      <w:r>
-        <w:t>2 Architecture – TCP/IP Updated</w:t>
-      </w:r>
-    </w:p>
-    <w:p>
-      <w:pPr>
-        <w:pStyle w:val="ListParagraph"/>
-        <w:numPr>
-          <w:ilvl w:val="3"/>
-          <w:numId w:val="1"/>
-        </w:numPr>
-      </w:pPr>
-      <w:r>
-        <w:rPr>
-          <w:b/>
-        </w:rPr>
-        <w:t>Application</w:t>
-      </w:r>
-      <w:r>
-        <w:t xml:space="preserve"> – provide services to the application software running on a computer. Provides an interface between software running on a computer and the network itself. Defines services the application needs.</w:t>
-      </w:r>
-    </w:p>
-    <w:p>
-      <w:pPr>
-        <w:pStyle w:val="ListParagraph"/>
-        <w:numPr>
-          <w:ilvl w:val="3"/>
-          <w:numId w:val="1"/>
-        </w:numPr>
-        <w:rPr>
-          <w:b/>
-        </w:rPr>
-      </w:pPr>
-      <w:r>
-        <w:rPr>
-          <w:b/>
-        </w:rPr>
-        <w:t>Transport</w:t>
-      </w:r>
-      <w:r>
-        <w:rPr>
-          <w:b/>
-        </w:rPr>
-        <w:t xml:space="preserve"> - </w:t>
-      </w:r>
-      <w:r>
-        <w:t>provides error recovery for Application layer. Guarantees delivery</w:t>
-      </w:r>
-    </w:p>
-    <w:p>
-      <w:pPr>
-        <w:pStyle w:val="ListParagraph"/>
-        <w:numPr>
-          <w:ilvl w:val="3"/>
-          <w:numId w:val="1"/>
-        </w:numPr>
-        <w:rPr>
-          <w:b/>
-        </w:rPr>
-      </w:pPr>
-      <w:r>
-        <w:rPr>
-          <w:b/>
-        </w:rPr>
-        <w:lastRenderedPageBreak/>
-        <w:t>Network</w:t>
-      </w:r>
-      <w:r>
-        <w:rPr>
-          <w:b/>
-        </w:rPr>
-        <w:t xml:space="preserve"> – </w:t>
-      </w:r>
-      <w:r>
-        <w:t>provides addressing and routing to the Transport layer.</w:t>
-      </w:r>
-      <w:r>
-        <w:t xml:space="preserve"> Upper layers ask lower layers to deliver a message.</w:t>
-      </w:r>
-      <w:r>
-        <w:t xml:space="preserve"> Provides a service for forwarding IP packets from one device to another.</w:t>
-      </w:r>
-    </w:p>
-    <w:p>
-      <w:pPr>
-        <w:pStyle w:val="ListParagraph"/>
-        <w:numPr>
-          <w:ilvl w:val="3"/>
-          <w:numId w:val="1"/>
-        </w:numPr>
-        <w:rPr>
-          <w:b/>
-        </w:rPr>
-      </w:pPr>
-      <w:r>
-        <w:rPr>
-          <w:b/>
-        </w:rPr>
-        <w:t>Data Link</w:t>
-      </w:r>
-      <w:r>
-        <w:rPr>
-          <w:b/>
-        </w:rPr>
-        <w:t xml:space="preserve"> – </w:t>
-      </w:r>
-    </w:p>
-    <w:p>
-      <w:pPr>
-        <w:pStyle w:val="ListParagraph"/>
-        <w:numPr>
-          <w:ilvl w:val="3"/>
-          <w:numId w:val="1"/>
-        </w:numPr>
-        <w:rPr>
-          <w:b/>
-        </w:rPr>
-      </w:pPr>
-      <w:r>
-        <w:rPr>
-          <w:b/>
-        </w:rPr>
-        <w:t>Physical</w:t>
-      </w:r>
-    </w:p>
-    <w:p>
-      <w:pPr>
-        <w:pStyle w:val="ListParagraph"/>
-        <w:numPr>
-          <w:ilvl w:val="1"/>
-          <w:numId w:val="1"/>
-        </w:numPr>
-      </w:pPr>
-      <w:r>
-        <w:rPr>
-          <w:b/>
-        </w:rPr>
-        <w:t>Layers</w:t>
-      </w:r>
-      <w:r>
-        <w:t xml:space="preserve"> </w:t>
-      </w:r>
-      <w:r>
-        <w:t>–</w:t>
-      </w:r>
-      <w:r>
-        <w:t xml:space="preserve"> </w:t>
-      </w:r>
-      <w:r>
-        <w:t>small number of categories broken down into functions</w:t>
-      </w:r>
-    </w:p>
-    <w:p>
-      <w:pPr>
-        <w:pStyle w:val="ListParagraph"/>
-        <w:numPr>
-          <w:ilvl w:val="2"/>
-          <w:numId w:val="1"/>
-        </w:numPr>
-      </w:pPr>
-      <w:r>
-        <w:t>Each layer provides a service to the layer above it</w:t>
-      </w:r>
-    </w:p>
-    <w:p>
-      <w:pPr>
-        <w:pStyle w:val="ListParagraph"/>
-        <w:numPr>
-          <w:ilvl w:val="2"/>
-          <w:numId w:val="1"/>
-        </w:numPr>
-      </w:pPr>
-      <w:r>
-        <w:rPr>
-          <w:b/>
-        </w:rPr>
-        <w:t>Adjacent-layer interaction</w:t>
-      </w:r>
-      <w:r>
-        <w:t xml:space="preserve"> – refers to the concepts of how adjacent layers in a networking mode on the same computer work together.</w:t>
-      </w:r>
-    </w:p>
-    <w:p>
-      <w:pPr>
-        <w:pStyle w:val="ListParagraph"/>
-        <w:numPr>
-          <w:ilvl w:val="2"/>
-          <w:numId w:val="1"/>
-        </w:numPr>
-      </w:pPr>
-      <w:r>
-        <w:rPr>
-          <w:b/>
-        </w:rPr>
-        <w:t>Same-layer interaction</w:t>
-      </w:r>
-      <w:r>
-        <w:t xml:space="preserve"> – </w:t>
-      </w:r>
-      <w:proofErr w:type="gramStart"/>
-      <w:r>
-        <w:t>particular layer</w:t>
-      </w:r>
-      <w:proofErr w:type="gramEnd"/>
-      <w:r>
-        <w:t xml:space="preserve"> on one computer wants to communicate with the same layer on another computer.</w:t>
-      </w:r>
-    </w:p>
-    <w:p>
-      <w:pPr>
-        <w:pStyle w:val="ListParagraph"/>
-        <w:numPr>
-          <w:ilvl w:val="0"/>
-          <w:numId w:val="1"/>
-        </w:numPr>
-      </w:pPr>
-      <w:r>
-        <w:rPr>
-          <w:b/>
-        </w:rPr>
-        <w:t xml:space="preserve">Protocol </w:t>
-      </w:r>
-      <w:r>
-        <w:t xml:space="preserve">– set of logical rules that devices must follow to communicate. </w:t>
-      </w:r>
-    </w:p>
-    <w:p>
-      <w:pPr>
-        <w:pStyle w:val="ListParagraph"/>
-        <w:numPr>
-          <w:ilvl w:val="1"/>
-          <w:numId w:val="1"/>
-        </w:numPr>
-      </w:pPr>
-      <w:r>
-        <w:t>RFC (</w:t>
-      </w:r>
-      <w:proofErr w:type="gramStart"/>
-      <w:r>
-        <w:t>Requests  For</w:t>
-      </w:r>
-      <w:proofErr w:type="gramEnd"/>
-      <w:r>
-        <w:t xml:space="preserve"> Comments)</w:t>
-      </w:r>
-    </w:p>
-    <w:p>
-      <w:pPr>
-        <w:pStyle w:val="ListParagraph"/>
-        <w:numPr>
-          <w:ilvl w:val="1"/>
-          <w:numId w:val="1"/>
-        </w:numPr>
-      </w:pPr>
-      <w:r>
-        <w:t xml:space="preserve">Use </w:t>
-      </w:r>
-      <w:r>
-        <w:t>headers</w:t>
-      </w:r>
-      <w:r>
-        <w:t xml:space="preserve"> as a place to put information used by that protocol</w:t>
-      </w:r>
-    </w:p>
-    <w:p>
-      <w:pPr>
-        <w:pStyle w:val="ListParagraph"/>
-        <w:numPr>
-          <w:ilvl w:val="0"/>
-          <w:numId w:val="1"/>
-        </w:numPr>
-      </w:pPr>
-      <w:r>
-        <w:rPr>
-          <w:b/>
-        </w:rPr>
-        <w:t>SOHO</w:t>
-      </w:r>
-      <w:r>
-        <w:t xml:space="preserve"> – smaller networks at home, when used for business purposes, often go by the name small office/home office</w:t>
-      </w:r>
-    </w:p>
-    <w:p>
-      <w:pPr>
-        <w:pStyle w:val="ListParagraph"/>
-        <w:numPr>
-          <w:ilvl w:val="0"/>
-          <w:numId w:val="1"/>
-        </w:numPr>
-      </w:pPr>
-      <w:r>
-        <w:rPr>
-          <w:b/>
-        </w:rPr>
-        <w:t>Cloud</w:t>
-      </w:r>
-      <w:r>
-        <w:t xml:space="preserve"> – part of a network whose details are not important to the purpose of the diagram.</w:t>
-      </w:r>
-    </w:p>
-    <w:p>
-      <w:pPr>
-        <w:pStyle w:val="ListParagraph"/>
-        <w:numPr>
-          <w:ilvl w:val="0"/>
-          <w:numId w:val="1"/>
-        </w:numPr>
-      </w:pPr>
     </w:p>
     <w:p/>
     <w:p/>

</xml_diff>